<commit_message>
updated tech demo files
</commit_message>
<xml_diff>
--- a/Design Report 2/Draft/Osama/Non - line sensors draft.docx
+++ b/Design Report 2/Draft/Osama/Non - line sensors draft.docx
@@ -452,12 +452,7 @@
       </w:r>
       <w:proofErr w:type="spellEnd"/>
       <w:r>
-        <w:t>. Hello would be 5 characters and can be put in sleep mode when not in use where it consumes much less power. Slav</w:t>
-      </w:r>
-      <w:bookmarkStart w:id="1" w:name="_GoBack"/>
-      <w:bookmarkEnd w:id="1"/>
-      <w:r>
-        <w:t xml:space="preserve">e will mean that it will respond to master’s commands immediately and will have to process information at the same transmitter and receiver frequency as master so maintain a safe data exchange. The Master will initiate the connection using an AT command and the slave’s address and will decide when the slave will respond to commands </w:t>
+        <w:t xml:space="preserve">. Hello would be 5 characters and can be put in sleep mode when not in use where it consumes much less power. Slave will mean that it will respond to master’s commands immediately and will have to process information at the same transmitter and receiver frequency as master so maintain a safe data exchange. The Master will initiate the connection using an AT command and the slave’s address and will decide when the slave will respond to commands </w:t>
       </w:r>
       <w:proofErr w:type="spellStart"/>
       <w:r>
@@ -870,23 +865,7 @@
               <w:szCs w:val="24"/>
               <w:lang w:val="en-US"/>
             </w:rPr>
-            <m:t xml:space="preserve"> </m:t>
-          </m:r>
-          <m:r>
-            <w:rPr>
-              <w:rFonts w:ascii="Cambria Math" w:hAnsi="Cambria Math"/>
-              <w:szCs w:val="24"/>
-              <w:lang w:val="en-US"/>
-            </w:rPr>
-            <m:t xml:space="preserve"> </m:t>
-          </m:r>
-          <m:r>
-            <w:rPr>
-              <w:rFonts w:ascii="Cambria Math" w:hAnsi="Cambria Math"/>
-              <w:szCs w:val="24"/>
-              <w:lang w:val="en-US"/>
-            </w:rPr>
-            <m:t xml:space="preserve"> </m:t>
+            <m:t xml:space="preserve">   </m:t>
           </m:r>
         </m:oMath>
       </m:oMathPara>
@@ -1493,7 +1472,12 @@
         <w:t xml:space="preserve">The </w:t>
       </w:r>
       <w:r>
-        <w:t xml:space="preserve">chip is capable of reading the current down to a resolution of </w:t>
+        <w:t>chip is capable of reading th</w:t>
+      </w:r>
+      <w:bookmarkStart w:id="1" w:name="_GoBack"/>
+      <w:bookmarkEnd w:id="1"/>
+      <w:r>
+        <w:t xml:space="preserve">e current down to a resolution of </w:t>
       </w:r>
       <w:r>
         <w:t>1.56 microvolt/</w:t>
@@ -1561,7 +1545,7 @@
     <w:p>
       <w:pPr>
         <w:spacing w:after="0"/>
-        <w:ind w:left="720" w:hanging="720"/>
+        <w:jc w:val="both"/>
       </w:pPr>
       <w:r>
         <w:t>The HM – 10 is a BLE module that allows the STM32 to connect to other BLE</w:t>
@@ -1582,7 +1566,8 @@
     <w:p>
       <w:pPr>
         <w:spacing w:after="0"/>
-        <w:ind w:left="720" w:hanging="720"/>
+        <w:ind w:right="-90"/>
+        <w:jc w:val="both"/>
       </w:pPr>
       <w:r>
         <w:t xml:space="preserve">using AT Commands that are sent </w:t>
@@ -1593,6 +1578,7 @@
     </w:p>
     <w:p>
       <w:pPr>
+        <w:jc w:val="both"/>
         <w:rPr>
           <w:lang w:val="en-US"/>
         </w:rPr>
@@ -1822,7 +1808,6 @@
           <w:szCs w:val="18"/>
           <w:lang w:eastAsia="en-US"/>
         </w:rPr>
-        <w:lastRenderedPageBreak/>
         <w:t>Output High Voltage V</w:t>
       </w:r>
       <w:r>
@@ -1883,6 +1868,7 @@
           <w:szCs w:val="18"/>
           <w:lang w:eastAsia="en-US"/>
         </w:rPr>
+        <w:lastRenderedPageBreak/>
         <w:t>Output Low Voltage V</w:t>
       </w:r>
       <w:r>
@@ -1985,13 +1971,7 @@
         <w:jc w:val="both"/>
       </w:pPr>
       <w:r>
-        <w:t>BLE module characteristics and roles are controlled</w:t>
-      </w:r>
-      <w:r>
-        <w:t xml:space="preserve"> U</w:t>
-      </w:r>
-      <w:r>
-        <w:t>sing AT Commands that are sent to the HM – 10. The BLE module will make use of</w:t>
+        <w:t>BLE module characteristics and roles are controlled Using AT Commands that are sent to the HM – 10. The BLE module will make use of</w:t>
       </w:r>
     </w:p>
     <w:p>

</xml_diff>